<commit_message>
update to test plan
</commit_message>
<xml_diff>
--- a/Sprint 2/Test_Driven_Development/Accessibility Test plan.docx
+++ b/Sprint 2/Test_Driven_Development/Accessibility Test plan.docx
@@ -337,8 +337,10 @@
             </w:pPr>
             <w:r>
               <w:rPr>
-                <w:rtl w:val="0"/>
-              </w:rPr>
+                <w:rFonts w:ascii="Arial Unicode MS" w:cs="Arial Unicode MS" w:eastAsia="Arial Unicode MS" w:hAnsi="Arial Unicode MS"/>
+                <w:rtl w:val="0"/>
+              </w:rPr>
+              <w:t xml:space="preserve">√</w:t>
             </w:r>
           </w:p>
         </w:tc>
@@ -468,26 +470,16 @@
           </w:tcPr>
           <w:p>
             <w:pPr>
-              <w:keepNext w:val="0"/>
-              <w:keepLines w:val="0"/>
-              <w:widowControl w:val="0"/>
-              <w:pBdr>
-                <w:top w:space="0" w:sz="0" w:val="nil"/>
-                <w:left w:space="0" w:sz="0" w:val="nil"/>
-                <w:bottom w:space="0" w:sz="0" w:val="nil"/>
-                <w:right w:space="0" w:sz="0" w:val="nil"/>
-                <w:between w:space="0" w:sz="0" w:val="nil"/>
-              </w:pBdr>
-              <w:shd w:fill="auto" w:val="clear"/>
-              <w:spacing w:after="0" w:before="0" w:line="240" w:lineRule="auto"/>
-              <w:ind w:left="0" w:right="0" w:firstLine="0"/>
-              <w:jc w:val="left"/>
-              <w:rPr/>
-            </w:pPr>
-            <w:r>
-              <w:rPr>
-                <w:rtl w:val="0"/>
-              </w:rPr>
+              <w:widowControl w:val="0"/>
+              <w:spacing w:line="240" w:lineRule="auto"/>
+              <w:rPr/>
+            </w:pPr>
+            <w:r>
+              <w:rPr>
+                <w:rFonts w:ascii="Arial Unicode MS" w:cs="Arial Unicode MS" w:eastAsia="Arial Unicode MS" w:hAnsi="Arial Unicode MS"/>
+                <w:rtl w:val="0"/>
+              </w:rPr>
+              <w:t xml:space="preserve">√</w:t>
             </w:r>
           </w:p>
         </w:tc>
@@ -617,26 +609,16 @@
           </w:tcPr>
           <w:p>
             <w:pPr>
-              <w:keepNext w:val="0"/>
-              <w:keepLines w:val="0"/>
-              <w:widowControl w:val="0"/>
-              <w:pBdr>
-                <w:top w:space="0" w:sz="0" w:val="nil"/>
-                <w:left w:space="0" w:sz="0" w:val="nil"/>
-                <w:bottom w:space="0" w:sz="0" w:val="nil"/>
-                <w:right w:space="0" w:sz="0" w:val="nil"/>
-                <w:between w:space="0" w:sz="0" w:val="nil"/>
-              </w:pBdr>
-              <w:shd w:fill="auto" w:val="clear"/>
-              <w:spacing w:after="0" w:before="0" w:line="240" w:lineRule="auto"/>
-              <w:ind w:left="0" w:right="0" w:firstLine="0"/>
-              <w:jc w:val="left"/>
-              <w:rPr/>
-            </w:pPr>
-            <w:r>
-              <w:rPr>
-                <w:rtl w:val="0"/>
-              </w:rPr>
+              <w:widowControl w:val="0"/>
+              <w:spacing w:line="240" w:lineRule="auto"/>
+              <w:rPr/>
+            </w:pPr>
+            <w:r>
+              <w:rPr>
+                <w:rFonts w:ascii="Arial Unicode MS" w:cs="Arial Unicode MS" w:eastAsia="Arial Unicode MS" w:hAnsi="Arial Unicode MS"/>
+                <w:rtl w:val="0"/>
+              </w:rPr>
+              <w:t xml:space="preserve">√</w:t>
             </w:r>
           </w:p>
         </w:tc>

</xml_diff>